<commit_message>
Update Personal coding hours, and game_logic
</commit_message>
<xml_diff>
--- a/Documentation/Actual Person-Hour Coding.docx
+++ b/Documentation/Actual Person-Hour Coding.docx
@@ -2,137 +2,856 @@
 <file path=word/document.xml><?xml version="1.0" encoding="utf-8"?>
 <w:document xmlns:wpc="http://schemas.microsoft.com/office/word/2010/wordprocessingCanvas" xmlns:cx="http://schemas.microsoft.com/office/drawing/2014/chartex" xmlns:cx1="http://schemas.microsoft.com/office/drawing/2015/9/8/chartex" xmlns:cx2="http://schemas.microsoft.com/office/drawing/2015/10/21/chartex" xmlns:cx3="http://schemas.microsoft.com/office/drawing/2016/5/9/chartex" xmlns:cx4="http://schemas.microsoft.com/office/drawing/2016/5/10/chartex" xmlns:cx5="http://schemas.microsoft.com/office/drawing/2016/5/11/chartex" xmlns:cx6="http://schemas.microsoft.com/office/drawing/2016/5/12/chartex" xmlns:cx7="http://schemas.microsoft.com/office/drawing/2016/5/13/chartex" xmlns:cx8="http://schemas.microsoft.com/office/drawing/2016/5/14/chartex" xmlns:mc="http://schemas.openxmlformats.org/markup-compatibility/2006" xmlns:aink="http://schemas.microsoft.com/office/drawing/2016/ink" xmlns:am3d="http://schemas.microsoft.com/office/drawing/2017/model3d" xmlns:o="urn:schemas-microsoft-com:office:office" xmlns:r="http://schemas.openxmlformats.org/officeDocument/2006/relationships" xmlns:m="http://schemas.openxmlformats.org/officeDocument/2006/math" xmlns:v="urn:schemas-microsoft-com:vml" xmlns:wp14="http://schemas.microsoft.com/office/word/2010/wordprocessingDrawing" xmlns:wp="http://schemas.openxmlformats.org/drawingml/2006/wordprocessingDrawing" xmlns:w10="urn:schemas-microsoft-com:office:word" xmlns:w="http://schemas.openxmlformats.org/wordprocessingml/2006/main" xmlns:w14="http://schemas.microsoft.com/office/word/2010/wordml" xmlns:w15="http://schemas.microsoft.com/office/word/2012/wordml" xmlns:w16cex="http://schemas.microsoft.com/office/word/2018/wordml/cex" xmlns:w16cid="http://schemas.microsoft.com/office/word/2016/wordml/cid" xmlns:w16="http://schemas.microsoft.com/office/word/2018/wordml" xmlns:w16se="http://schemas.microsoft.com/office/word/2015/wordml/symex" xmlns:wpg="http://schemas.microsoft.com/office/word/2010/wordprocessingGroup" xmlns:wpi="http://schemas.microsoft.com/office/word/2010/wordprocessingInk" xmlns:wne="http://schemas.microsoft.com/office/word/2006/wordml" xmlns:wps="http://schemas.microsoft.com/office/word/2010/wordprocessingShape" mc:Ignorable="w14 w15 w16se w16cid w16 w16cex wp14">
   <w:body>
+    <w:p>
+      <w:pPr>
+        <w:spacing w:line="240" w:lineRule="auto"/>
+        <w:rPr>
+          <w:rFonts w:ascii="Times New Roman" w:eastAsia="Times New Roman" w:hAnsi="Times New Roman" w:cs="Times New Roman"/>
+          <w:sz w:val="24"/>
+          <w:szCs w:val="24"/>
+          <w:lang w:val="en-US"/>
+        </w:rPr>
+      </w:pPr>
+      <w:r>
+        <w:rPr>
+          <w:rFonts w:eastAsia="Times New Roman"/>
+          <w:color w:val="000000"/>
+          <w:lang w:val="en-US"/>
+        </w:rPr>
+        <w:t>Actual Time Spent:</w:t>
+      </w:r>
+    </w:p>
+    <w:p>
+      <w:pPr>
+        <w:spacing w:line="240" w:lineRule="auto"/>
+        <w:rPr>
+          <w:rFonts w:ascii="Times New Roman" w:eastAsia="Times New Roman" w:hAnsi="Times New Roman" w:cs="Times New Roman"/>
+          <w:sz w:val="24"/>
+          <w:szCs w:val="24"/>
+          <w:lang w:val="en-US"/>
+        </w:rPr>
+      </w:pPr>
+      <w:r>
+        <w:rPr>
+          <w:rFonts w:eastAsia="Times New Roman"/>
+          <w:color w:val="000000"/>
+          <w:lang w:val="en-US"/>
+        </w:rPr>
+        <w:t>Meetings:</w:t>
+      </w:r>
+    </w:p>
+    <w:p>
+      <w:pPr>
+        <w:spacing w:line="240" w:lineRule="auto"/>
+        <w:rPr>
+          <w:rFonts w:ascii="Times New Roman" w:eastAsia="Times New Roman" w:hAnsi="Times New Roman" w:cs="Times New Roman"/>
+          <w:sz w:val="24"/>
+          <w:szCs w:val="24"/>
+          <w:lang w:val="en-US"/>
+        </w:rPr>
+      </w:pPr>
+      <w:r>
+        <w:rPr>
+          <w:rFonts w:eastAsia="Times New Roman"/>
+          <w:color w:val="000000"/>
+          <w:lang w:val="en-US"/>
+        </w:rPr>
+        <w:t>Feb 14, 2021: 1hour 1min</w:t>
+      </w:r>
+    </w:p>
+    <w:p>
+      <w:pPr>
+        <w:spacing w:line="240" w:lineRule="auto"/>
+        <w:rPr>
+          <w:rFonts w:ascii="Times New Roman" w:eastAsia="Times New Roman" w:hAnsi="Times New Roman" w:cs="Times New Roman"/>
+          <w:sz w:val="24"/>
+          <w:szCs w:val="24"/>
+          <w:lang w:val="en-US"/>
+        </w:rPr>
+      </w:pPr>
+      <w:r>
+        <w:rPr>
+          <w:rFonts w:eastAsia="Times New Roman"/>
+          <w:color w:val="000000"/>
+          <w:lang w:val="en-US"/>
+        </w:rPr>
+        <w:t>Feb 17, 2021: 18min</w:t>
+      </w:r>
+    </w:p>
+    <w:p>
+      <w:pPr>
+        <w:spacing w:line="240" w:lineRule="auto"/>
+        <w:rPr>
+          <w:rFonts w:ascii="Times New Roman" w:eastAsia="Times New Roman" w:hAnsi="Times New Roman" w:cs="Times New Roman"/>
+          <w:sz w:val="24"/>
+          <w:szCs w:val="24"/>
+          <w:lang w:val="en-US"/>
+        </w:rPr>
+      </w:pPr>
+      <w:r>
+        <w:rPr>
+          <w:rFonts w:eastAsia="Times New Roman"/>
+          <w:color w:val="000000"/>
+          <w:lang w:val="en-US"/>
+        </w:rPr>
+        <w:t>Feb 20, 2021: 33min</w:t>
+      </w:r>
+    </w:p>
+    <w:p>
+      <w:pPr>
+        <w:spacing w:line="240" w:lineRule="auto"/>
+        <w:rPr>
+          <w:rFonts w:ascii="Times New Roman" w:eastAsia="Times New Roman" w:hAnsi="Times New Roman" w:cs="Times New Roman"/>
+          <w:sz w:val="24"/>
+          <w:szCs w:val="24"/>
+          <w:lang w:val="en-US"/>
+        </w:rPr>
+      </w:pPr>
+    </w:p>
+    <w:p>
+      <w:pPr>
+        <w:spacing w:line="240" w:lineRule="auto"/>
+        <w:rPr>
+          <w:rFonts w:ascii="Times New Roman" w:eastAsia="Times New Roman" w:hAnsi="Times New Roman" w:cs="Times New Roman"/>
+          <w:sz w:val="24"/>
+          <w:szCs w:val="24"/>
+          <w:lang w:val="en-US"/>
+        </w:rPr>
+      </w:pPr>
+      <w:r>
+        <w:rPr>
+          <w:rFonts w:eastAsia="Times New Roman"/>
+          <w:color w:val="000000"/>
+          <w:lang w:val="en-US"/>
+        </w:rPr>
+        <w:t xml:space="preserve">Aaron </w:t>
+      </w:r>
+      <w:proofErr w:type="spellStart"/>
+      <w:r>
+        <w:rPr>
+          <w:rFonts w:eastAsia="Times New Roman"/>
+          <w:color w:val="000000"/>
+          <w:lang w:val="en-US"/>
+        </w:rPr>
+        <w:t>Aylor</w:t>
+      </w:r>
+      <w:proofErr w:type="spellEnd"/>
+      <w:r>
+        <w:rPr>
+          <w:rFonts w:eastAsia="Times New Roman"/>
+          <w:color w:val="000000"/>
+          <w:lang w:val="en-US"/>
+        </w:rPr>
+        <w:t>:</w:t>
+      </w:r>
+    </w:p>
+    <w:p>
+      <w:pPr>
+        <w:spacing w:line="240" w:lineRule="auto"/>
+        <w:rPr>
+          <w:rFonts w:ascii="Times New Roman" w:eastAsia="Times New Roman" w:hAnsi="Times New Roman" w:cs="Times New Roman"/>
+          <w:sz w:val="24"/>
+          <w:szCs w:val="24"/>
+          <w:lang w:val="en-US"/>
+        </w:rPr>
+      </w:pPr>
+      <w:r>
+        <w:rPr>
+          <w:rFonts w:eastAsia="Times New Roman"/>
+          <w:color w:val="000000"/>
+          <w:lang w:val="en-US"/>
+        </w:rPr>
+        <w:t xml:space="preserve">Feb 16, 2021: 2 </w:t>
+      </w:r>
+      <w:proofErr w:type="gramStart"/>
+      <w:r>
+        <w:rPr>
+          <w:rFonts w:eastAsia="Times New Roman"/>
+          <w:color w:val="000000"/>
+          <w:lang w:val="en-US"/>
+        </w:rPr>
+        <w:t>hour</w:t>
+      </w:r>
+      <w:proofErr w:type="gramEnd"/>
+      <w:r>
+        <w:rPr>
+          <w:rFonts w:eastAsia="Times New Roman"/>
+          <w:color w:val="000000"/>
+          <w:lang w:val="en-US"/>
+        </w:rPr>
+        <w:t xml:space="preserve"> (9pm-11pm)</w:t>
+      </w:r>
+    </w:p>
+    <w:p>
+      <w:pPr>
+        <w:spacing w:line="240" w:lineRule="auto"/>
+        <w:rPr>
+          <w:rFonts w:ascii="Times New Roman" w:eastAsia="Times New Roman" w:hAnsi="Times New Roman" w:cs="Times New Roman"/>
+          <w:sz w:val="24"/>
+          <w:szCs w:val="24"/>
+          <w:lang w:val="en-US"/>
+        </w:rPr>
+      </w:pPr>
+      <w:r>
+        <w:rPr>
+          <w:rFonts w:eastAsia="Times New Roman"/>
+          <w:color w:val="000000"/>
+          <w:lang w:val="en-US"/>
+        </w:rPr>
+        <w:t>Feb 19, 2021: 1.5 (5:30pm-7pm)</w:t>
+      </w:r>
+    </w:p>
+    <w:p>
+      <w:pPr>
+        <w:spacing w:line="240" w:lineRule="auto"/>
+        <w:rPr>
+          <w:rFonts w:ascii="Times New Roman" w:eastAsia="Times New Roman" w:hAnsi="Times New Roman" w:cs="Times New Roman"/>
+          <w:sz w:val="24"/>
+          <w:szCs w:val="24"/>
+          <w:lang w:val="en-US"/>
+        </w:rPr>
+      </w:pPr>
+      <w:r>
+        <w:rPr>
+          <w:rFonts w:eastAsia="Times New Roman"/>
+          <w:color w:val="000000"/>
+          <w:lang w:val="en-US"/>
+        </w:rPr>
+        <w:t>Feb 20, 2021: .5 (7pm-7:30pm)</w:t>
+      </w:r>
+    </w:p>
+    <w:p>
+      <w:pPr>
+        <w:spacing w:line="240" w:lineRule="auto"/>
+        <w:rPr>
+          <w:rFonts w:ascii="Times New Roman" w:eastAsia="Times New Roman" w:hAnsi="Times New Roman" w:cs="Times New Roman"/>
+          <w:sz w:val="24"/>
+          <w:szCs w:val="24"/>
+          <w:lang w:val="en-US"/>
+        </w:rPr>
+      </w:pPr>
+    </w:p>
+    <w:p>
+      <w:pPr>
+        <w:spacing w:line="240" w:lineRule="auto"/>
+        <w:rPr>
+          <w:rFonts w:ascii="Times New Roman" w:eastAsia="Times New Roman" w:hAnsi="Times New Roman" w:cs="Times New Roman"/>
+          <w:sz w:val="24"/>
+          <w:szCs w:val="24"/>
+          <w:lang w:val="en-US"/>
+        </w:rPr>
+      </w:pPr>
+      <w:r>
+        <w:rPr>
+          <w:rFonts w:eastAsia="Times New Roman"/>
+          <w:color w:val="000000"/>
+          <w:lang w:val="en-US"/>
+        </w:rPr>
+        <w:t>Jonelle Gamble:</w:t>
+      </w:r>
+    </w:p>
+    <w:p>
+      <w:pPr>
+        <w:spacing w:line="240" w:lineRule="auto"/>
+        <w:rPr>
+          <w:rFonts w:ascii="Times New Roman" w:eastAsia="Times New Roman" w:hAnsi="Times New Roman" w:cs="Times New Roman"/>
+          <w:sz w:val="24"/>
+          <w:szCs w:val="24"/>
+          <w:lang w:val="en-US"/>
+        </w:rPr>
+      </w:pPr>
+      <w:r>
+        <w:rPr>
+          <w:rFonts w:eastAsia="Times New Roman"/>
+          <w:color w:val="000000"/>
+          <w:lang w:val="en-US"/>
+        </w:rPr>
+        <w:t>Feb 13, 2021: 1hr (8pm-9pm) </w:t>
+      </w:r>
+    </w:p>
+    <w:p>
+      <w:pPr>
+        <w:spacing w:line="240" w:lineRule="auto"/>
+        <w:rPr>
+          <w:rFonts w:ascii="Times New Roman" w:eastAsia="Times New Roman" w:hAnsi="Times New Roman" w:cs="Times New Roman"/>
+          <w:sz w:val="24"/>
+          <w:szCs w:val="24"/>
+          <w:lang w:val="en-US"/>
+        </w:rPr>
+      </w:pPr>
+      <w:r>
+        <w:rPr>
+          <w:rFonts w:eastAsia="Times New Roman"/>
+          <w:color w:val="000000"/>
+          <w:lang w:val="en-US"/>
+        </w:rPr>
+        <w:t>Feb 16, 2021: 1hr (9pm-10pm) </w:t>
+      </w:r>
+    </w:p>
+    <w:p>
+      <w:pPr>
+        <w:spacing w:line="240" w:lineRule="auto"/>
+        <w:rPr>
+          <w:rFonts w:ascii="Times New Roman" w:eastAsia="Times New Roman" w:hAnsi="Times New Roman" w:cs="Times New Roman"/>
+          <w:sz w:val="24"/>
+          <w:szCs w:val="24"/>
+          <w:lang w:val="en-US"/>
+        </w:rPr>
+      </w:pPr>
+      <w:r>
+        <w:rPr>
+          <w:rFonts w:eastAsia="Times New Roman"/>
+          <w:color w:val="000000"/>
+          <w:lang w:val="en-US"/>
+        </w:rPr>
+        <w:t>Feb 17, 2021: 2hrs (12pm-1pm)</w:t>
+      </w:r>
+    </w:p>
+    <w:p>
+      <w:pPr>
+        <w:spacing w:line="240" w:lineRule="auto"/>
+        <w:rPr>
+          <w:rFonts w:ascii="Times New Roman" w:eastAsia="Times New Roman" w:hAnsi="Times New Roman" w:cs="Times New Roman"/>
+          <w:sz w:val="24"/>
+          <w:szCs w:val="24"/>
+          <w:lang w:val="en-US"/>
+        </w:rPr>
+      </w:pPr>
+      <w:r>
+        <w:rPr>
+          <w:rFonts w:eastAsia="Times New Roman"/>
+          <w:color w:val="000000"/>
+          <w:lang w:val="en-US"/>
+        </w:rPr>
+        <w:t>Feb 18, 2021: 2hr (2:30pm-4:30pm)</w:t>
+      </w:r>
+    </w:p>
+    <w:p>
+      <w:pPr>
+        <w:spacing w:line="240" w:lineRule="auto"/>
+        <w:rPr>
+          <w:rFonts w:ascii="Times New Roman" w:eastAsia="Times New Roman" w:hAnsi="Times New Roman" w:cs="Times New Roman"/>
+          <w:sz w:val="24"/>
+          <w:szCs w:val="24"/>
+          <w:lang w:val="en-US"/>
+        </w:rPr>
+      </w:pPr>
+      <w:r>
+        <w:rPr>
+          <w:rFonts w:eastAsia="Times New Roman"/>
+          <w:color w:val="000000"/>
+          <w:lang w:val="en-US"/>
+        </w:rPr>
+        <w:t>Feb 18, 2021: 2hrs (5pm-6pm) </w:t>
+      </w:r>
+    </w:p>
+    <w:p>
+      <w:pPr>
+        <w:spacing w:line="240" w:lineRule="auto"/>
+        <w:rPr>
+          <w:rFonts w:ascii="Times New Roman" w:eastAsia="Times New Roman" w:hAnsi="Times New Roman" w:cs="Times New Roman"/>
+          <w:sz w:val="24"/>
+          <w:szCs w:val="24"/>
+          <w:lang w:val="en-US"/>
+        </w:rPr>
+      </w:pPr>
+      <w:r>
+        <w:rPr>
+          <w:rFonts w:eastAsia="Times New Roman"/>
+          <w:color w:val="000000"/>
+          <w:lang w:val="en-US"/>
+        </w:rPr>
+        <w:t>Feb 20, 2021: .5hr (8pm-8:30pm)</w:t>
+      </w:r>
+    </w:p>
+    <w:p>
+      <w:pPr>
+        <w:spacing w:line="240" w:lineRule="auto"/>
+        <w:rPr>
+          <w:rFonts w:ascii="Times New Roman" w:eastAsia="Times New Roman" w:hAnsi="Times New Roman" w:cs="Times New Roman"/>
+          <w:sz w:val="24"/>
+          <w:szCs w:val="24"/>
+          <w:lang w:val="en-US"/>
+        </w:rPr>
+      </w:pPr>
+      <w:r>
+        <w:rPr>
+          <w:rFonts w:eastAsia="Times New Roman"/>
+          <w:color w:val="000000"/>
+          <w:lang w:val="en-US"/>
+        </w:rPr>
+        <w:t>Feb 21, 2021:  2hrs (12pm-2pm)</w:t>
+      </w:r>
+    </w:p>
+    <w:p>
+      <w:pPr>
+        <w:spacing w:line="240" w:lineRule="auto"/>
+        <w:rPr>
+          <w:rFonts w:ascii="Times New Roman" w:eastAsia="Times New Roman" w:hAnsi="Times New Roman" w:cs="Times New Roman"/>
+          <w:sz w:val="24"/>
+          <w:szCs w:val="24"/>
+          <w:lang w:val="en-US"/>
+        </w:rPr>
+      </w:pPr>
+      <w:r>
+        <w:rPr>
+          <w:rFonts w:eastAsia="Times New Roman"/>
+          <w:color w:val="000000"/>
+          <w:lang w:val="en-US"/>
+        </w:rPr>
+        <w:t>Feb 21,2021: 5.5hrs (6:30pm-12pm)</w:t>
+      </w:r>
+    </w:p>
+    <w:p>
+      <w:pPr>
+        <w:spacing w:line="240" w:lineRule="auto"/>
+        <w:rPr>
+          <w:rFonts w:ascii="Times New Roman" w:eastAsia="Times New Roman" w:hAnsi="Times New Roman" w:cs="Times New Roman"/>
+          <w:sz w:val="24"/>
+          <w:szCs w:val="24"/>
+          <w:lang w:val="en-US"/>
+        </w:rPr>
+      </w:pPr>
+    </w:p>
+    <w:p>
+      <w:pPr>
+        <w:spacing w:line="240" w:lineRule="auto"/>
+        <w:rPr>
+          <w:rFonts w:ascii="Times New Roman" w:eastAsia="Times New Roman" w:hAnsi="Times New Roman" w:cs="Times New Roman"/>
+          <w:sz w:val="24"/>
+          <w:szCs w:val="24"/>
+          <w:lang w:val="en-US"/>
+        </w:rPr>
+      </w:pPr>
+      <w:r>
+        <w:rPr>
+          <w:rFonts w:eastAsia="Times New Roman"/>
+          <w:color w:val="000000"/>
+          <w:lang w:val="en-US"/>
+        </w:rPr>
+        <w:t>Jennifer Guzman</w:t>
+      </w:r>
+    </w:p>
+    <w:p>
+      <w:pPr>
+        <w:spacing w:line="240" w:lineRule="auto"/>
+        <w:rPr>
+          <w:rFonts w:ascii="Times New Roman" w:eastAsia="Times New Roman" w:hAnsi="Times New Roman" w:cs="Times New Roman"/>
+          <w:sz w:val="24"/>
+          <w:szCs w:val="24"/>
+          <w:lang w:val="en-US"/>
+        </w:rPr>
+      </w:pPr>
+      <w:r>
+        <w:rPr>
+          <w:rFonts w:eastAsia="Times New Roman"/>
+          <w:color w:val="000000"/>
+          <w:lang w:val="en-US"/>
+        </w:rPr>
+        <w:t xml:space="preserve">Feb 14, 2021: 1 </w:t>
+      </w:r>
+      <w:proofErr w:type="spellStart"/>
+      <w:r>
+        <w:rPr>
+          <w:rFonts w:eastAsia="Times New Roman"/>
+          <w:color w:val="000000"/>
+          <w:lang w:val="en-US"/>
+        </w:rPr>
+        <w:t>hr</w:t>
+      </w:r>
+      <w:proofErr w:type="spellEnd"/>
+      <w:r>
+        <w:rPr>
+          <w:rFonts w:eastAsia="Times New Roman"/>
+          <w:color w:val="000000"/>
+          <w:lang w:val="en-US"/>
+        </w:rPr>
+        <w:t xml:space="preserve"> (8p-9pm)</w:t>
+      </w:r>
+    </w:p>
+    <w:p>
+      <w:pPr>
+        <w:spacing w:line="240" w:lineRule="auto"/>
+        <w:rPr>
+          <w:rFonts w:ascii="Times New Roman" w:eastAsia="Times New Roman" w:hAnsi="Times New Roman" w:cs="Times New Roman"/>
+          <w:sz w:val="24"/>
+          <w:szCs w:val="24"/>
+          <w:lang w:val="en-US"/>
+        </w:rPr>
+      </w:pPr>
+      <w:r>
+        <w:rPr>
+          <w:rFonts w:eastAsia="Times New Roman"/>
+          <w:color w:val="000000"/>
+          <w:lang w:val="en-US"/>
+        </w:rPr>
+        <w:t xml:space="preserve">Feb 16, 2021: 1 </w:t>
+      </w:r>
+      <w:proofErr w:type="spellStart"/>
+      <w:r>
+        <w:rPr>
+          <w:rFonts w:eastAsia="Times New Roman"/>
+          <w:color w:val="000000"/>
+          <w:lang w:val="en-US"/>
+        </w:rPr>
+        <w:t>hr</w:t>
+      </w:r>
+      <w:proofErr w:type="spellEnd"/>
+      <w:r>
+        <w:rPr>
+          <w:rFonts w:eastAsia="Times New Roman"/>
+          <w:color w:val="000000"/>
+          <w:lang w:val="en-US"/>
+        </w:rPr>
+        <w:t xml:space="preserve"> (5pm-6pm)</w:t>
+      </w:r>
+    </w:p>
+    <w:p>
+      <w:pPr>
+        <w:spacing w:line="240" w:lineRule="auto"/>
+        <w:rPr>
+          <w:rFonts w:ascii="Times New Roman" w:eastAsia="Times New Roman" w:hAnsi="Times New Roman" w:cs="Times New Roman"/>
+          <w:sz w:val="24"/>
+          <w:szCs w:val="24"/>
+          <w:lang w:val="en-US"/>
+        </w:rPr>
+      </w:pPr>
+      <w:r>
+        <w:rPr>
+          <w:rFonts w:eastAsia="Times New Roman"/>
+          <w:color w:val="000000"/>
+          <w:lang w:val="en-US"/>
+        </w:rPr>
+        <w:t xml:space="preserve">Feb </w:t>
+      </w:r>
+      <w:proofErr w:type="gramStart"/>
+      <w:r>
+        <w:rPr>
+          <w:rFonts w:eastAsia="Times New Roman"/>
+          <w:color w:val="000000"/>
+          <w:lang w:val="en-US"/>
+        </w:rPr>
+        <w:t>20</w:t>
+      </w:r>
+      <w:proofErr w:type="gramEnd"/>
+      <w:r>
+        <w:rPr>
+          <w:rFonts w:eastAsia="Times New Roman"/>
+          <w:color w:val="000000"/>
+          <w:lang w:val="en-US"/>
+        </w:rPr>
+        <w:t xml:space="preserve"> 2021: 2 </w:t>
+      </w:r>
+      <w:proofErr w:type="spellStart"/>
+      <w:r>
+        <w:rPr>
+          <w:rFonts w:eastAsia="Times New Roman"/>
+          <w:color w:val="000000"/>
+          <w:lang w:val="en-US"/>
+        </w:rPr>
+        <w:t>hr</w:t>
+      </w:r>
+      <w:proofErr w:type="spellEnd"/>
+      <w:r>
+        <w:rPr>
+          <w:rFonts w:eastAsia="Times New Roman"/>
+          <w:color w:val="000000"/>
+          <w:lang w:val="en-US"/>
+        </w:rPr>
+        <w:t xml:space="preserve"> (4pm-6pm)</w:t>
+      </w:r>
+    </w:p>
+    <w:p>
+      <w:pPr>
+        <w:spacing w:line="240" w:lineRule="auto"/>
+        <w:rPr>
+          <w:rFonts w:ascii="Times New Roman" w:eastAsia="Times New Roman" w:hAnsi="Times New Roman" w:cs="Times New Roman"/>
+          <w:sz w:val="24"/>
+          <w:szCs w:val="24"/>
+          <w:lang w:val="en-US"/>
+        </w:rPr>
+      </w:pPr>
+      <w:r>
+        <w:rPr>
+          <w:rFonts w:eastAsia="Times New Roman"/>
+          <w:color w:val="000000"/>
+          <w:lang w:val="en-US"/>
+        </w:rPr>
+        <w:t xml:space="preserve">Feb </w:t>
+      </w:r>
+      <w:proofErr w:type="gramStart"/>
+      <w:r>
+        <w:rPr>
+          <w:rFonts w:eastAsia="Times New Roman"/>
+          <w:color w:val="000000"/>
+          <w:lang w:val="en-US"/>
+        </w:rPr>
+        <w:t>21</w:t>
+      </w:r>
+      <w:proofErr w:type="gramEnd"/>
+      <w:r>
+        <w:rPr>
+          <w:rFonts w:eastAsia="Times New Roman"/>
+          <w:color w:val="000000"/>
+          <w:lang w:val="en-US"/>
+        </w:rPr>
+        <w:t xml:space="preserve"> 2021: 2hr (8pm-10pm)</w:t>
+      </w:r>
+    </w:p>
+    <w:p>
+      <w:pPr>
+        <w:spacing w:line="240" w:lineRule="auto"/>
+        <w:rPr>
+          <w:rFonts w:ascii="Times New Roman" w:eastAsia="Times New Roman" w:hAnsi="Times New Roman" w:cs="Times New Roman"/>
+          <w:sz w:val="24"/>
+          <w:szCs w:val="24"/>
+          <w:lang w:val="en-US"/>
+        </w:rPr>
+      </w:pPr>
+    </w:p>
+    <w:p>
+      <w:pPr>
+        <w:spacing w:line="240" w:lineRule="auto"/>
+        <w:rPr>
+          <w:rFonts w:ascii="Times New Roman" w:eastAsia="Times New Roman" w:hAnsi="Times New Roman" w:cs="Times New Roman"/>
+          <w:sz w:val="24"/>
+          <w:szCs w:val="24"/>
+          <w:lang w:val="en-US"/>
+        </w:rPr>
+      </w:pPr>
+      <w:proofErr w:type="spellStart"/>
+      <w:r>
+        <w:rPr>
+          <w:rFonts w:eastAsia="Times New Roman"/>
+          <w:color w:val="000000"/>
+          <w:lang w:val="en-US"/>
+        </w:rPr>
+        <w:t>Azdeen</w:t>
+      </w:r>
+      <w:proofErr w:type="spellEnd"/>
+      <w:r>
+        <w:rPr>
+          <w:rFonts w:eastAsia="Times New Roman"/>
+          <w:color w:val="000000"/>
+          <w:lang w:val="en-US"/>
+        </w:rPr>
+        <w:t xml:space="preserve"> </w:t>
+      </w:r>
+      <w:proofErr w:type="spellStart"/>
+      <w:r>
+        <w:rPr>
+          <w:rFonts w:eastAsia="Times New Roman"/>
+          <w:color w:val="000000"/>
+          <w:lang w:val="en-US"/>
+        </w:rPr>
+        <w:t>Jeljalane</w:t>
+      </w:r>
+      <w:proofErr w:type="spellEnd"/>
+      <w:r>
+        <w:rPr>
+          <w:rFonts w:eastAsia="Times New Roman"/>
+          <w:color w:val="000000"/>
+          <w:lang w:val="en-US"/>
+        </w:rPr>
+        <w:t>:</w:t>
+      </w:r>
+    </w:p>
+    <w:p>
+      <w:pPr>
+        <w:spacing w:line="240" w:lineRule="auto"/>
+        <w:rPr>
+          <w:rFonts w:ascii="Times New Roman" w:eastAsia="Times New Roman" w:hAnsi="Times New Roman" w:cs="Times New Roman"/>
+          <w:sz w:val="24"/>
+          <w:szCs w:val="24"/>
+          <w:lang w:val="en-US"/>
+        </w:rPr>
+      </w:pPr>
+      <w:r>
+        <w:rPr>
+          <w:rFonts w:eastAsia="Times New Roman"/>
+          <w:color w:val="000000"/>
+          <w:lang w:val="en-US"/>
+        </w:rPr>
+        <w:t>Feb 14, 2021: 1.5hr (10pm-11:30pm)</w:t>
+      </w:r>
+    </w:p>
+    <w:p>
+      <w:pPr>
+        <w:spacing w:line="240" w:lineRule="auto"/>
+        <w:rPr>
+          <w:rFonts w:ascii="Times New Roman" w:eastAsia="Times New Roman" w:hAnsi="Times New Roman" w:cs="Times New Roman"/>
+          <w:sz w:val="24"/>
+          <w:szCs w:val="24"/>
+          <w:lang w:val="en-US"/>
+        </w:rPr>
+      </w:pPr>
+      <w:r>
+        <w:rPr>
+          <w:rFonts w:eastAsia="Times New Roman"/>
+          <w:color w:val="000000"/>
+          <w:lang w:val="en-US"/>
+        </w:rPr>
+        <w:t>Feb 15, 2021: 1hr (1pm-2pm)</w:t>
+      </w:r>
+    </w:p>
+    <w:p>
+      <w:pPr>
+        <w:spacing w:line="240" w:lineRule="auto"/>
+        <w:rPr>
+          <w:rFonts w:ascii="Times New Roman" w:eastAsia="Times New Roman" w:hAnsi="Times New Roman" w:cs="Times New Roman"/>
+          <w:sz w:val="24"/>
+          <w:szCs w:val="24"/>
+          <w:lang w:val="en-US"/>
+        </w:rPr>
+      </w:pPr>
+      <w:r>
+        <w:rPr>
+          <w:rFonts w:eastAsia="Times New Roman"/>
+          <w:color w:val="000000"/>
+          <w:lang w:val="en-US"/>
+        </w:rPr>
+        <w:t>Feb 16, 2021: 2.5hr (4pm-6:30pm)</w:t>
+      </w:r>
+    </w:p>
+    <w:p>
+      <w:pPr>
+        <w:spacing w:line="240" w:lineRule="auto"/>
+        <w:rPr>
+          <w:rFonts w:ascii="Times New Roman" w:eastAsia="Times New Roman" w:hAnsi="Times New Roman" w:cs="Times New Roman"/>
+          <w:sz w:val="24"/>
+          <w:szCs w:val="24"/>
+          <w:lang w:val="en-US"/>
+        </w:rPr>
+      </w:pPr>
+      <w:r>
+        <w:rPr>
+          <w:rFonts w:eastAsia="Times New Roman"/>
+          <w:color w:val="000000"/>
+          <w:lang w:val="en-US"/>
+        </w:rPr>
+        <w:t>Feb 18, 2021: 1.5hr (5pm-6:30pm)</w:t>
+      </w:r>
+    </w:p>
+    <w:p>
+      <w:pPr>
+        <w:spacing w:line="240" w:lineRule="auto"/>
+        <w:rPr>
+          <w:rFonts w:ascii="Times New Roman" w:eastAsia="Times New Roman" w:hAnsi="Times New Roman" w:cs="Times New Roman"/>
+          <w:sz w:val="24"/>
+          <w:szCs w:val="24"/>
+          <w:lang w:val="en-US"/>
+        </w:rPr>
+      </w:pPr>
+      <w:r>
+        <w:rPr>
+          <w:rFonts w:eastAsia="Times New Roman"/>
+          <w:color w:val="000000"/>
+          <w:lang w:val="en-US"/>
+        </w:rPr>
+        <w:t>Feb 20, 2021: 1hr (7pm-8pm)</w:t>
+      </w:r>
+    </w:p>
+    <w:p>
+      <w:pPr>
+        <w:spacing w:line="240" w:lineRule="auto"/>
+        <w:rPr>
+          <w:rFonts w:ascii="Times New Roman" w:eastAsia="Times New Roman" w:hAnsi="Times New Roman" w:cs="Times New Roman"/>
+          <w:sz w:val="24"/>
+          <w:szCs w:val="24"/>
+          <w:lang w:val="en-US"/>
+        </w:rPr>
+      </w:pPr>
+      <w:r>
+        <w:rPr>
+          <w:rFonts w:eastAsia="Times New Roman"/>
+          <w:color w:val="000000"/>
+          <w:lang w:val="en-US"/>
+        </w:rPr>
+        <w:t>Chauncy Hester:</w:t>
+      </w:r>
+    </w:p>
+    <w:p>
+      <w:pPr>
+        <w:spacing w:line="240" w:lineRule="auto"/>
+        <w:rPr>
+          <w:rFonts w:ascii="Times New Roman" w:eastAsia="Times New Roman" w:hAnsi="Times New Roman" w:cs="Times New Roman"/>
+          <w:sz w:val="24"/>
+          <w:szCs w:val="24"/>
+          <w:lang w:val="en-US"/>
+        </w:rPr>
+      </w:pPr>
+      <w:r>
+        <w:rPr>
+          <w:rFonts w:eastAsia="Times New Roman"/>
+          <w:color w:val="000000"/>
+          <w:lang w:val="en-US"/>
+        </w:rPr>
+        <w:t>Feb 16, 2021: 2hr</w:t>
+      </w:r>
+    </w:p>
+    <w:p>
+      <w:pPr>
+        <w:spacing w:line="240" w:lineRule="auto"/>
+        <w:rPr>
+          <w:rFonts w:ascii="Times New Roman" w:eastAsia="Times New Roman" w:hAnsi="Times New Roman" w:cs="Times New Roman"/>
+          <w:sz w:val="24"/>
+          <w:szCs w:val="24"/>
+          <w:lang w:val="en-US"/>
+        </w:rPr>
+      </w:pPr>
+      <w:r>
+        <w:rPr>
+          <w:rFonts w:eastAsia="Times New Roman"/>
+          <w:color w:val="000000"/>
+          <w:lang w:val="en-US"/>
+        </w:rPr>
+        <w:t>Feb 20, 2021: 9hr (3pm-12pm)</w:t>
+      </w:r>
+    </w:p>
     <w:p/>
     <w:p>
-      <w:r>
-        <w:t>Actual Time Spent:</w:t>
-      </w:r>
-    </w:p>
-    <w:p>
-      <w:r>
-        <w:t>Meetings:</w:t>
-      </w:r>
-    </w:p>
-    <w:p>
-      <w:r>
-        <w:t>Feb 14, 2021: 1hour 1min</w:t>
-      </w:r>
-    </w:p>
-    <w:p>
-      <w:r>
-        <w:t>Feb 17, 2021: 18min</w:t>
-      </w:r>
-    </w:p>
-    <w:p>
-      <w:r>
-        <w:t>Feb 20, 2021: 33min</w:t>
-      </w:r>
-    </w:p>
-    <w:p/>
-    <w:p>
-      <w:r>
-        <w:t xml:space="preserve">Aaron </w:t>
-      </w:r>
-      <w:proofErr w:type="spellStart"/>
-      <w:r>
-        <w:t>Aylor</w:t>
-      </w:r>
-      <w:proofErr w:type="spellEnd"/>
-      <w:r>
-        <w:t>:</w:t>
-      </w:r>
-    </w:p>
-    <w:p>
-      <w:r>
-        <w:t>Feb 16, 2021: 1 hour (10pm-11pm)</w:t>
-      </w:r>
-    </w:p>
-    <w:p>
-      <w:r>
-        <w:t>Feb 19, 2021: 1.5 (5:30pm-7pm)</w:t>
-      </w:r>
-    </w:p>
-    <w:p>
-      <w:r>
-        <w:t>Feb 20, 2021: .5 (7pm-7:</w:t>
-      </w:r>
-      <w:r>
-        <w:t>30pm)</w:t>
-      </w:r>
-    </w:p>
-    <w:p/>
-    <w:p>
-      <w:r>
-        <w:t>Jonelle Gamble:</w:t>
-      </w:r>
-    </w:p>
-    <w:p>
-      <w:r>
-        <w:t xml:space="preserve">Feb 13, 2021: 1hr (8pm-9pm) </w:t>
-      </w:r>
-    </w:p>
-    <w:p>
-      <w:r>
-        <w:t xml:space="preserve">Feb 16, 2021: 1hr (9pm-10pm) </w:t>
-      </w:r>
-    </w:p>
-    <w:p>
-      <w:r>
-        <w:t>Feb 17, 2021: 2hrs (12pm-1pm)</w:t>
-      </w:r>
-    </w:p>
-    <w:p>
-      <w:r>
-        <w:t>Feb 18, 2021: 2hr (2:30-4:30)</w:t>
-      </w:r>
-    </w:p>
-    <w:p>
-      <w:r>
-        <w:t xml:space="preserve">Feb 18, 2021: 2hrs (5pm-6pm) </w:t>
-      </w:r>
-    </w:p>
-    <w:p/>
-    <w:p>
-      <w:proofErr w:type="spellStart"/>
-      <w:r>
-        <w:t>Azdeen</w:t>
-      </w:r>
-      <w:proofErr w:type="spellEnd"/>
-      <w:r>
-        <w:t xml:space="preserve"> </w:t>
-      </w:r>
-      <w:proofErr w:type="spellStart"/>
-      <w:r>
-        <w:t>Jeljalane</w:t>
-      </w:r>
-      <w:proofErr w:type="spellEnd"/>
-      <w:r>
-        <w:t>:</w:t>
-      </w:r>
-    </w:p>
-    <w:p>
-      <w:r>
-        <w:t>Feb 14, 2021: 1.5hr (10pm-11:30pm)</w:t>
-      </w:r>
-    </w:p>
-    <w:p>
-      <w:r>
-        <w:t>Feb 15, 2021: 1hr (1pm-2pm)</w:t>
-      </w:r>
-    </w:p>
-    <w:p>
-      <w:r>
-        <w:t>Feb 16, 2021: 2.5hr (4pm-6:30pm)</w:t>
-      </w:r>
-    </w:p>
-    <w:p>
-      <w:r>
-        <w:t>Feb 18, 2021: 1.5hr (5pm-6:30pm)</w:t>
-      </w:r>
-    </w:p>
-    <w:p>
-      <w:r>
-        <w:t>Feb 20, 2021: 1hr (7pm-8pm)</w:t>
+      <w:pPr>
+        <w:pStyle w:val="NormalWeb"/>
+        <w:spacing w:before="0" w:beforeAutospacing="0" w:after="0" w:afterAutospacing="0"/>
+      </w:pPr>
+      <w:r>
+        <w:rPr>
+          <w:rFonts w:ascii="Arial" w:hAnsi="Arial" w:cs="Arial"/>
+          <w:color w:val="000000"/>
+          <w:sz w:val="22"/>
+          <w:szCs w:val="22"/>
+        </w:rPr>
+        <w:t>Chauncy Hester:</w:t>
+      </w:r>
+    </w:p>
+    <w:p>
+      <w:pPr>
+        <w:pStyle w:val="NormalWeb"/>
+        <w:spacing w:before="0" w:beforeAutospacing="0" w:after="0" w:afterAutospacing="0"/>
+      </w:pPr>
+      <w:r>
+        <w:rPr>
+          <w:rFonts w:ascii="Arial" w:hAnsi="Arial" w:cs="Arial"/>
+          <w:color w:val="000000"/>
+          <w:sz w:val="22"/>
+          <w:szCs w:val="22"/>
+        </w:rPr>
+        <w:t>Feb 16, 2021: 2hr</w:t>
+      </w:r>
+    </w:p>
+    <w:p>
+      <w:pPr>
+        <w:pStyle w:val="NormalWeb"/>
+        <w:spacing w:before="0" w:beforeAutospacing="0" w:after="0" w:afterAutospacing="0"/>
+      </w:pPr>
+      <w:r>
+        <w:rPr>
+          <w:rFonts w:ascii="Arial" w:hAnsi="Arial" w:cs="Arial"/>
+          <w:color w:val="000000"/>
+          <w:sz w:val="22"/>
+          <w:szCs w:val="22"/>
+        </w:rPr>
+        <w:t>Feb 20, 2021: 9hr (3pm-12pm)</w:t>
       </w:r>
     </w:p>
     <w:p/>
@@ -718,6 +1437,23 @@
       <w:szCs w:val="30"/>
     </w:rPr>
   </w:style>
+  <w:style w:type="paragraph" w:styleId="NormalWeb">
+    <w:name w:val="Normal (Web)"/>
+    <w:basedOn w:val="Normal"/>
+    <w:uiPriority w:val="99"/>
+    <w:semiHidden/>
+    <w:unhideWhenUsed/>
+    <w:rsid w:val="002B3DCE"/>
+    <w:pPr>
+      <w:spacing w:before="100" w:beforeAutospacing="1" w:after="100" w:afterAutospacing="1" w:line="240" w:lineRule="auto"/>
+    </w:pPr>
+    <w:rPr>
+      <w:rFonts w:ascii="Times New Roman" w:eastAsia="Times New Roman" w:hAnsi="Times New Roman" w:cs="Times New Roman"/>
+      <w:sz w:val="24"/>
+      <w:szCs w:val="24"/>
+      <w:lang w:val="en-US"/>
+    </w:rPr>
+  </w:style>
 </w:styles>
 </file>
 

</xml_diff>